<commit_message>
Modificari meniu + criptare de parola
</commit_message>
<xml_diff>
--- a/Documentatie proiect Food Delivery.docx
+++ b/Documentatie proiect Food Delivery.docx
@@ -53,17 +53,7 @@
           <w:sz w:val="56"/>
           <w:szCs w:val="56"/>
         </w:rPr>
-        <w:t>Aplicatie pentru facilitarea</w:t>
-      </w:r>
-      <w:bookmarkStart w:id="0" w:name="_GoBack"/>
-      <w:bookmarkEnd w:id="0"/>
-      <w:r>
-        <w:rPr>
-          <w:rFonts w:ascii="Times New Roman" w:hAnsi="Times New Roman" w:cs="Times New Roman"/>
-          <w:sz w:val="56"/>
-          <w:szCs w:val="56"/>
-        </w:rPr>
-        <w:t xml:space="preserve"> livrarii de </w:t>
+        <w:t xml:space="preserve">Aplicatie pentru facilitarea livrarii de </w:t>
       </w:r>
       <w:r>
         <w:rPr>
@@ -283,7 +273,7 @@
           <w:r>
             <w:fldChar w:fldCharType="separate"/>
           </w:r>
-          <w:hyperlink w:anchor="_Toc510046037" w:history="1">
+          <w:hyperlink w:anchor="_Toc510087986" w:history="1">
             <w:r>
               <w:rPr>
                 <w:rStyle w:val="Hyperlink"/>
@@ -325,7 +315,7 @@
                 <w:noProof/>
                 <w:webHidden/>
               </w:rPr>
-              <w:instrText xml:space="preserve"> PAGEREF _Toc510046037 \h </w:instrText>
+              <w:instrText xml:space="preserve"> PAGEREF _Toc510087986 \h </w:instrText>
             </w:r>
             <w:r>
               <w:rPr>
@@ -369,7 +359,7 @@
               <w:lang w:eastAsia="en-GB"/>
             </w:rPr>
           </w:pPr>
-          <w:hyperlink w:anchor="_Toc510046038" w:history="1">
+          <w:hyperlink w:anchor="_Toc510087987" w:history="1">
             <w:r>
               <w:rPr>
                 <w:rStyle w:val="Hyperlink"/>
@@ -411,7 +401,7 @@
                 <w:noProof/>
                 <w:webHidden/>
               </w:rPr>
-              <w:instrText xml:space="preserve"> PAGEREF _Toc510046038 \h </w:instrText>
+              <w:instrText xml:space="preserve"> PAGEREF _Toc510087987 \h </w:instrText>
             </w:r>
             <w:r>
               <w:rPr>
@@ -454,7 +444,7 @@
               <w:lang w:eastAsia="en-GB"/>
             </w:rPr>
           </w:pPr>
-          <w:hyperlink w:anchor="_Toc510046039" w:history="1">
+          <w:hyperlink w:anchor="_Toc510087988" w:history="1">
             <w:r>
               <w:rPr>
                 <w:rStyle w:val="Hyperlink"/>
@@ -481,7 +471,7 @@
                 <w:noProof/>
                 <w:webHidden/>
               </w:rPr>
-              <w:instrText xml:space="preserve"> PAGEREF _Toc510046039 \h </w:instrText>
+              <w:instrText xml:space="preserve"> PAGEREF _Toc510087988 \h </w:instrText>
             </w:r>
             <w:r>
               <w:rPr>
@@ -524,7 +514,7 @@
               <w:lang w:eastAsia="en-GB"/>
             </w:rPr>
           </w:pPr>
-          <w:hyperlink w:anchor="_Toc510046040" w:history="1">
+          <w:hyperlink w:anchor="_Toc510087989" w:history="1">
             <w:r>
               <w:rPr>
                 <w:rStyle w:val="Hyperlink"/>
@@ -551,7 +541,7 @@
                 <w:noProof/>
                 <w:webHidden/>
               </w:rPr>
-              <w:instrText xml:space="preserve"> PAGEREF _Toc510046040 \h </w:instrText>
+              <w:instrText xml:space="preserve"> PAGEREF _Toc510087989 \h </w:instrText>
             </w:r>
             <w:r>
               <w:rPr>
@@ -595,7 +585,7 @@
               <w:lang w:eastAsia="en-GB"/>
             </w:rPr>
           </w:pPr>
-          <w:hyperlink w:anchor="_Toc510046041" w:history="1">
+          <w:hyperlink w:anchor="_Toc510087990" w:history="1">
             <w:r>
               <w:rPr>
                 <w:rStyle w:val="Hyperlink"/>
@@ -637,7 +627,7 @@
                 <w:noProof/>
                 <w:webHidden/>
               </w:rPr>
-              <w:instrText xml:space="preserve"> PAGEREF _Toc510046041 \h </w:instrText>
+              <w:instrText xml:space="preserve"> PAGEREF _Toc510087990 \h </w:instrText>
             </w:r>
             <w:r>
               <w:rPr>
@@ -681,7 +671,7 @@
               <w:lang w:eastAsia="en-GB"/>
             </w:rPr>
           </w:pPr>
-          <w:hyperlink w:anchor="_Toc510046042" w:history="1">
+          <w:hyperlink w:anchor="_Toc510087991" w:history="1">
             <w:r>
               <w:rPr>
                 <w:rStyle w:val="Hyperlink"/>
@@ -725,7 +715,7 @@
                 <w:noProof/>
                 <w:webHidden/>
               </w:rPr>
-              <w:instrText xml:space="preserve"> PAGEREF _Toc510046042 \h </w:instrText>
+              <w:instrText xml:space="preserve"> PAGEREF _Toc510087991 \h </w:instrText>
             </w:r>
             <w:r>
               <w:rPr>
@@ -769,7 +759,7 @@
               <w:lang w:eastAsia="en-GB"/>
             </w:rPr>
           </w:pPr>
-          <w:hyperlink w:anchor="_Toc510046043" w:history="1">
+          <w:hyperlink w:anchor="_Toc510087992" w:history="1">
             <w:r>
               <w:rPr>
                 <w:rStyle w:val="Hyperlink"/>
@@ -813,7 +803,7 @@
                 <w:noProof/>
                 <w:webHidden/>
               </w:rPr>
-              <w:instrText xml:space="preserve"> PAGEREF _Toc510046043 \h </w:instrText>
+              <w:instrText xml:space="preserve"> PAGEREF _Toc510087992 \h </w:instrText>
             </w:r>
             <w:r>
               <w:rPr>
@@ -857,7 +847,7 @@
               <w:lang w:eastAsia="en-GB"/>
             </w:rPr>
           </w:pPr>
-          <w:hyperlink w:anchor="_Toc510046044" w:history="1">
+          <w:hyperlink w:anchor="_Toc510087993" w:history="1">
             <w:r>
               <w:rPr>
                 <w:rStyle w:val="Hyperlink"/>
@@ -901,7 +891,7 @@
                 <w:noProof/>
                 <w:webHidden/>
               </w:rPr>
-              <w:instrText xml:space="preserve"> PAGEREF _Toc510046044 \h </w:instrText>
+              <w:instrText xml:space="preserve"> PAGEREF _Toc510087993 \h </w:instrText>
             </w:r>
             <w:r>
               <w:rPr>
@@ -945,7 +935,7 @@
               <w:lang w:eastAsia="en-GB"/>
             </w:rPr>
           </w:pPr>
-          <w:hyperlink w:anchor="_Toc510046045" w:history="1">
+          <w:hyperlink w:anchor="_Toc510087994" w:history="1">
             <w:r>
               <w:rPr>
                 <w:rStyle w:val="Hyperlink"/>
@@ -968,7 +958,7 @@
                 <w:noProof/>
                 <w:lang w:val="en-US"/>
               </w:rPr>
-              <w:t>Class Design</w:t>
+              <w:t>UML Sequence Diagrams</w:t>
             </w:r>
             <w:r>
               <w:rPr>
@@ -989,148 +979,7 @@
                 <w:noProof/>
                 <w:webHidden/>
               </w:rPr>
-              <w:instrText xml:space="preserve"> PAGEREF _Toc510046045 \h </w:instrText>
-            </w:r>
-            <w:r>
-              <w:rPr>
-                <w:noProof/>
-                <w:webHidden/>
-              </w:rPr>
-            </w:r>
-            <w:r>
-              <w:rPr>
-                <w:noProof/>
-                <w:webHidden/>
-              </w:rPr>
-              <w:fldChar w:fldCharType="separate"/>
-            </w:r>
-            <w:r>
-              <w:rPr>
-                <w:noProof/>
-                <w:webHidden/>
-              </w:rPr>
-              <w:t>5</w:t>
-            </w:r>
-            <w:r>
-              <w:rPr>
-                <w:noProof/>
-                <w:webHidden/>
-              </w:rPr>
-              <w:fldChar w:fldCharType="end"/>
-            </w:r>
-          </w:hyperlink>
-        </w:p>
-        <w:p>
-          <w:pPr>
-            <w:pStyle w:val="TOC2"/>
-            <w:tabs>
-              <w:tab w:val="right" w:leader="dot" w:pos="9062"/>
-            </w:tabs>
-            <w:rPr>
-              <w:rFonts w:eastAsiaTheme="minorEastAsia"/>
-              <w:noProof/>
-              <w:lang w:eastAsia="en-GB"/>
-            </w:rPr>
-          </w:pPr>
-          <w:hyperlink w:anchor="_Toc510046046" w:history="1">
-            <w:r>
-              <w:rPr>
-                <w:rStyle w:val="Hyperlink"/>
-                <w:noProof/>
-                <w:lang w:val="en-US"/>
-              </w:rPr>
-              <w:t>4.1 Design Patterns Description</w:t>
-            </w:r>
-            <w:r>
-              <w:rPr>
-                <w:noProof/>
-                <w:webHidden/>
-              </w:rPr>
-              <w:tab/>
-            </w:r>
-            <w:r>
-              <w:rPr>
-                <w:noProof/>
-                <w:webHidden/>
-              </w:rPr>
-              <w:fldChar w:fldCharType="begin"/>
-            </w:r>
-            <w:r>
-              <w:rPr>
-                <w:noProof/>
-                <w:webHidden/>
-              </w:rPr>
-              <w:instrText xml:space="preserve"> PAGEREF _Toc510046046 \h </w:instrText>
-            </w:r>
-            <w:r>
-              <w:rPr>
-                <w:noProof/>
-                <w:webHidden/>
-              </w:rPr>
-            </w:r>
-            <w:r>
-              <w:rPr>
-                <w:noProof/>
-                <w:webHidden/>
-              </w:rPr>
-              <w:fldChar w:fldCharType="separate"/>
-            </w:r>
-            <w:r>
-              <w:rPr>
-                <w:noProof/>
-                <w:webHidden/>
-              </w:rPr>
-              <w:t>5</w:t>
-            </w:r>
-            <w:r>
-              <w:rPr>
-                <w:noProof/>
-                <w:webHidden/>
-              </w:rPr>
-              <w:fldChar w:fldCharType="end"/>
-            </w:r>
-          </w:hyperlink>
-        </w:p>
-        <w:p>
-          <w:pPr>
-            <w:pStyle w:val="TOC2"/>
-            <w:tabs>
-              <w:tab w:val="right" w:leader="dot" w:pos="9062"/>
-            </w:tabs>
-            <w:rPr>
-              <w:rFonts w:eastAsiaTheme="minorEastAsia"/>
-              <w:noProof/>
-              <w:lang w:eastAsia="en-GB"/>
-            </w:rPr>
-          </w:pPr>
-          <w:hyperlink w:anchor="_Toc510046047" w:history="1">
-            <w:r>
-              <w:rPr>
-                <w:rStyle w:val="Hyperlink"/>
-                <w:noProof/>
-              </w:rPr>
-              <w:t>4.2 UML class diagram</w:t>
-            </w:r>
-            <w:r>
-              <w:rPr>
-                <w:noProof/>
-                <w:webHidden/>
-              </w:rPr>
-              <w:tab/>
-            </w:r>
-            <w:r>
-              <w:rPr>
-                <w:noProof/>
-                <w:webHidden/>
-              </w:rPr>
-              <w:fldChar w:fldCharType="begin"/>
-            </w:r>
-            <w:r>
-              <w:rPr>
-                <w:noProof/>
-                <w:webHidden/>
-              </w:rPr>
-              <w:instrText xml:space="preserve"> PAGEREF _Toc510046047 \h </w:instrText>
+              <w:instrText xml:space="preserve"> PAGEREF _Toc510087994 \h </w:instrText>
             </w:r>
             <w:r>
               <w:rPr>
@@ -1174,11 +1023,12 @@
               <w:lang w:eastAsia="en-GB"/>
             </w:rPr>
           </w:pPr>
-          <w:hyperlink w:anchor="_Toc510046048" w:history="1">
+          <w:hyperlink w:anchor="_Toc510087995" w:history="1">
             <w:r>
               <w:rPr>
                 <w:rStyle w:val="Hyperlink"/>
                 <w:noProof/>
+                <w:lang w:val="en-US"/>
               </w:rPr>
               <w:t>5.</w:t>
             </w:r>
@@ -1194,8 +1044,9 @@
               <w:rPr>
                 <w:rStyle w:val="Hyperlink"/>
                 <w:noProof/>
-              </w:rPr>
-              <w:t>Data Model</w:t>
+                <w:lang w:val="en-US"/>
+              </w:rPr>
+              <w:t>Class Design</w:t>
             </w:r>
             <w:r>
               <w:rPr>
@@ -1216,7 +1067,7 @@
                 <w:noProof/>
                 <w:webHidden/>
               </w:rPr>
-              <w:instrText xml:space="preserve"> PAGEREF _Toc510046048 \h </w:instrText>
+              <w:instrText xml:space="preserve"> PAGEREF _Toc510087995 \h </w:instrText>
             </w:r>
             <w:r>
               <w:rPr>
@@ -1236,7 +1087,95 @@
                 <w:noProof/>
                 <w:webHidden/>
               </w:rPr>
-              <w:t>10</w:t>
+              <w:t>6</w:t>
+            </w:r>
+            <w:r>
+              <w:rPr>
+                <w:noProof/>
+                <w:webHidden/>
+              </w:rPr>
+              <w:fldChar w:fldCharType="end"/>
+            </w:r>
+          </w:hyperlink>
+        </w:p>
+        <w:p>
+          <w:pPr>
+            <w:pStyle w:val="TOC2"/>
+            <w:tabs>
+              <w:tab w:val="left" w:pos="880"/>
+              <w:tab w:val="right" w:leader="dot" w:pos="9062"/>
+            </w:tabs>
+            <w:rPr>
+              <w:rFonts w:eastAsiaTheme="minorEastAsia"/>
+              <w:noProof/>
+              <w:lang w:eastAsia="en-GB"/>
+            </w:rPr>
+          </w:pPr>
+          <w:hyperlink w:anchor="_Toc510087996" w:history="1">
+            <w:r>
+              <w:rPr>
+                <w:rStyle w:val="Hyperlink"/>
+                <w:noProof/>
+                <w:lang w:val="en-US"/>
+              </w:rPr>
+              <w:t>5.1</w:t>
+            </w:r>
+            <w:r>
+              <w:rPr>
+                <w:rFonts w:eastAsiaTheme="minorEastAsia"/>
+                <w:noProof/>
+                <w:lang w:eastAsia="en-GB"/>
+              </w:rPr>
+              <w:tab/>
+            </w:r>
+            <w:r>
+              <w:rPr>
+                <w:rStyle w:val="Hyperlink"/>
+                <w:noProof/>
+                <w:lang w:val="en-US"/>
+              </w:rPr>
+              <w:t>Design Patterns Description</w:t>
+            </w:r>
+            <w:r>
+              <w:rPr>
+                <w:noProof/>
+                <w:webHidden/>
+              </w:rPr>
+              <w:tab/>
+            </w:r>
+            <w:r>
+              <w:rPr>
+                <w:noProof/>
+                <w:webHidden/>
+              </w:rPr>
+              <w:fldChar w:fldCharType="begin"/>
+            </w:r>
+            <w:r>
+              <w:rPr>
+                <w:noProof/>
+                <w:webHidden/>
+              </w:rPr>
+              <w:instrText xml:space="preserve"> PAGEREF _Toc510087996 \h </w:instrText>
+            </w:r>
+            <w:r>
+              <w:rPr>
+                <w:noProof/>
+                <w:webHidden/>
+              </w:rPr>
+            </w:r>
+            <w:r>
+              <w:rPr>
+                <w:noProof/>
+                <w:webHidden/>
+              </w:rPr>
+              <w:fldChar w:fldCharType="separate"/>
+            </w:r>
+            <w:r>
+              <w:rPr>
+                <w:noProof/>
+                <w:webHidden/>
+              </w:rPr>
+              <w:t>6</w:t>
             </w:r>
             <w:r>
               <w:rPr>
@@ -1259,13 +1198,13 @@
               <w:lang w:eastAsia="en-GB"/>
             </w:rPr>
           </w:pPr>
-          <w:hyperlink w:anchor="_Toc510046049" w:history="1">
+          <w:hyperlink w:anchor="_Toc510087997" w:history="1">
             <w:r>
               <w:rPr>
                 <w:rStyle w:val="Hyperlink"/>
                 <w:noProof/>
               </w:rPr>
-              <w:t>5.1 Database diagram</w:t>
+              <w:t>5.2 UML class diagram</w:t>
             </w:r>
             <w:r>
               <w:rPr>
@@ -1286,7 +1225,7 @@
                 <w:noProof/>
                 <w:webHidden/>
               </w:rPr>
-              <w:instrText xml:space="preserve"> PAGEREF _Toc510046049 \h </w:instrText>
+              <w:instrText xml:space="preserve"> PAGEREF _Toc510087997 \h </w:instrText>
             </w:r>
             <w:r>
               <w:rPr>
@@ -1306,7 +1245,7 @@
                 <w:noProof/>
                 <w:webHidden/>
               </w:rPr>
-              <w:t>11</w:t>
+              <w:t>7</w:t>
             </w:r>
             <w:r>
               <w:rPr>
@@ -1330,7 +1269,7 @@
               <w:lang w:eastAsia="en-GB"/>
             </w:rPr>
           </w:pPr>
-          <w:hyperlink w:anchor="_Toc510046050" w:history="1">
+          <w:hyperlink w:anchor="_Toc510087998" w:history="1">
             <w:r>
               <w:rPr>
                 <w:rStyle w:val="Hyperlink"/>
@@ -1351,7 +1290,7 @@
                 <w:rStyle w:val="Hyperlink"/>
                 <w:noProof/>
               </w:rPr>
-              <w:t>Bibliografie</w:t>
+              <w:t>Data Model</w:t>
             </w:r>
             <w:r>
               <w:rPr>
@@ -1372,7 +1311,7 @@
                 <w:noProof/>
                 <w:webHidden/>
               </w:rPr>
-              <w:instrText xml:space="preserve"> PAGEREF _Toc510046050 \h </w:instrText>
+              <w:instrText xml:space="preserve"> PAGEREF _Toc510087998 \h </w:instrText>
             </w:r>
             <w:r>
               <w:rPr>
@@ -1392,7 +1331,163 @@
                 <w:noProof/>
                 <w:webHidden/>
               </w:rPr>
+              <w:t>11</w:t>
+            </w:r>
+            <w:r>
+              <w:rPr>
+                <w:noProof/>
+                <w:webHidden/>
+              </w:rPr>
+              <w:fldChar w:fldCharType="end"/>
+            </w:r>
+          </w:hyperlink>
+        </w:p>
+        <w:p>
+          <w:pPr>
+            <w:pStyle w:val="TOC2"/>
+            <w:tabs>
+              <w:tab w:val="right" w:leader="dot" w:pos="9062"/>
+            </w:tabs>
+            <w:rPr>
+              <w:rFonts w:eastAsiaTheme="minorEastAsia"/>
+              <w:noProof/>
+              <w:lang w:eastAsia="en-GB"/>
+            </w:rPr>
+          </w:pPr>
+          <w:hyperlink w:anchor="_Toc510087999" w:history="1">
+            <w:r>
+              <w:rPr>
+                <w:rStyle w:val="Hyperlink"/>
+                <w:noProof/>
+              </w:rPr>
+              <w:t>6.1 Database diagram</w:t>
+            </w:r>
+            <w:r>
+              <w:rPr>
+                <w:noProof/>
+                <w:webHidden/>
+              </w:rPr>
+              <w:tab/>
+            </w:r>
+            <w:r>
+              <w:rPr>
+                <w:noProof/>
+                <w:webHidden/>
+              </w:rPr>
+              <w:fldChar w:fldCharType="begin"/>
+            </w:r>
+            <w:r>
+              <w:rPr>
+                <w:noProof/>
+                <w:webHidden/>
+              </w:rPr>
+              <w:instrText xml:space="preserve"> PAGEREF _Toc510087999 \h </w:instrText>
+            </w:r>
+            <w:r>
+              <w:rPr>
+                <w:noProof/>
+                <w:webHidden/>
+              </w:rPr>
+            </w:r>
+            <w:r>
+              <w:rPr>
+                <w:noProof/>
+                <w:webHidden/>
+              </w:rPr>
+              <w:fldChar w:fldCharType="separate"/>
+            </w:r>
+            <w:r>
+              <w:rPr>
+                <w:noProof/>
+                <w:webHidden/>
+              </w:rPr>
               <w:t>12</w:t>
+            </w:r>
+            <w:r>
+              <w:rPr>
+                <w:noProof/>
+                <w:webHidden/>
+              </w:rPr>
+              <w:fldChar w:fldCharType="end"/>
+            </w:r>
+          </w:hyperlink>
+        </w:p>
+        <w:p>
+          <w:pPr>
+            <w:pStyle w:val="TOC1"/>
+            <w:tabs>
+              <w:tab w:val="left" w:pos="440"/>
+              <w:tab w:val="right" w:leader="dot" w:pos="9062"/>
+            </w:tabs>
+            <w:rPr>
+              <w:rFonts w:eastAsiaTheme="minorEastAsia"/>
+              <w:noProof/>
+              <w:lang w:eastAsia="en-GB"/>
+            </w:rPr>
+          </w:pPr>
+          <w:hyperlink w:anchor="_Toc510088000" w:history="1">
+            <w:r>
+              <w:rPr>
+                <w:rStyle w:val="Hyperlink"/>
+                <w:noProof/>
+              </w:rPr>
+              <w:t>7.</w:t>
+            </w:r>
+            <w:r>
+              <w:rPr>
+                <w:rFonts w:eastAsiaTheme="minorEastAsia"/>
+                <w:noProof/>
+                <w:lang w:eastAsia="en-GB"/>
+              </w:rPr>
+              <w:tab/>
+            </w:r>
+            <w:r>
+              <w:rPr>
+                <w:rStyle w:val="Hyperlink"/>
+                <w:noProof/>
+              </w:rPr>
+              <w:t>Bibliography</w:t>
+            </w:r>
+            <w:r>
+              <w:rPr>
+                <w:noProof/>
+                <w:webHidden/>
+              </w:rPr>
+              <w:tab/>
+            </w:r>
+            <w:r>
+              <w:rPr>
+                <w:noProof/>
+                <w:webHidden/>
+              </w:rPr>
+              <w:fldChar w:fldCharType="begin"/>
+            </w:r>
+            <w:r>
+              <w:rPr>
+                <w:noProof/>
+                <w:webHidden/>
+              </w:rPr>
+              <w:instrText xml:space="preserve"> PAGEREF _Toc510088000 \h </w:instrText>
+            </w:r>
+            <w:r>
+              <w:rPr>
+                <w:noProof/>
+                <w:webHidden/>
+              </w:rPr>
+            </w:r>
+            <w:r>
+              <w:rPr>
+                <w:noProof/>
+                <w:webHidden/>
+              </w:rPr>
+              <w:fldChar w:fldCharType="separate"/>
+            </w:r>
+            <w:r>
+              <w:rPr>
+                <w:noProof/>
+                <w:webHidden/>
+              </w:rPr>
+              <w:t>13</w:t>
             </w:r>
             <w:r>
               <w:rPr>
@@ -1441,6 +1536,8 @@
         </w:rPr>
         <w:br w:type="page"/>
       </w:r>
+      <w:bookmarkStart w:id="0" w:name="_GoBack"/>
+      <w:bookmarkEnd w:id="0"/>
     </w:p>
     <w:p>
       <w:pPr>
@@ -1450,7 +1547,7 @@
           <w:numId w:val="2"/>
         </w:numPr>
       </w:pPr>
-      <w:bookmarkStart w:id="1" w:name="_Toc510046037"/>
+      <w:bookmarkStart w:id="1" w:name="_Toc510087986"/>
       <w:r>
         <w:lastRenderedPageBreak/>
         <w:t>Requirements Analysis</w:t>
@@ -1466,7 +1563,7 @@
           <w:numId w:val="2"/>
         </w:numPr>
       </w:pPr>
-      <w:bookmarkStart w:id="2" w:name="_Toc510046038"/>
+      <w:bookmarkStart w:id="2" w:name="_Toc510087987"/>
       <w:r>
         <w:t>Assignment Specification</w:t>
       </w:r>
@@ -1528,7 +1625,7 @@
         <w:pStyle w:val="Heading2"/>
         <w:ind w:firstLine="360"/>
       </w:pPr>
-      <w:bookmarkStart w:id="3" w:name="_Toc510046039"/>
+      <w:bookmarkStart w:id="3" w:name="_Toc510087988"/>
       <w:r>
         <w:t xml:space="preserve">1.2 </w:t>
       </w:r>
@@ -1588,7 +1685,7 @@
         <w:pStyle w:val="Heading2"/>
         <w:ind w:firstLine="360"/>
       </w:pPr>
-      <w:bookmarkStart w:id="4" w:name="_Toc510046040"/>
+      <w:bookmarkStart w:id="4" w:name="_Toc510087989"/>
       <w:r>
         <w:t>1</w:t>
       </w:r>
@@ -1841,7 +1938,7 @@
           <w:numId w:val="2"/>
         </w:numPr>
       </w:pPr>
-      <w:bookmarkStart w:id="5" w:name="_Toc510046041"/>
+      <w:bookmarkStart w:id="5" w:name="_Toc510087990"/>
       <w:r>
         <w:lastRenderedPageBreak/>
         <w:t>Use-Case</w:t>
@@ -1957,7 +2054,7 @@
           <w:lang w:val="en-US"/>
         </w:rPr>
       </w:pPr>
-      <w:bookmarkStart w:id="7" w:name="_Toc510046042"/>
+      <w:bookmarkStart w:id="7" w:name="_Toc510087991"/>
       <w:r>
         <w:rPr>
           <w:lang w:val="en-US"/>
@@ -1985,7 +2082,7 @@
           <w:lang w:val="en-US"/>
         </w:rPr>
       </w:pPr>
-      <w:bookmarkStart w:id="8" w:name="_Toc510046043"/>
+      <w:bookmarkStart w:id="8" w:name="_Toc510087992"/>
       <w:r>
         <w:rPr>
           <w:lang w:val="en-US"/>
@@ -2021,6 +2118,133 @@
         </w:rPr>
         <w:t>lucrurilor ce trebuie facute pentru a satisface o anumita cerinta.</w:t>
       </w:r>
+    </w:p>
+    <w:p>
+      <w:pPr>
+        <w:rPr>
+          <w:rFonts w:ascii="Times New Roman" w:hAnsi="Times New Roman" w:cs="Times New Roman"/>
+          <w:sz w:val="24"/>
+          <w:szCs w:val="24"/>
+        </w:rPr>
+      </w:pPr>
+      <w:r>
+        <w:rPr>
+          <w:rFonts w:ascii="Times New Roman" w:hAnsi="Times New Roman" w:cs="Times New Roman"/>
+          <w:sz w:val="24"/>
+          <w:szCs w:val="24"/>
+        </w:rPr>
+        <w:t>„Presentation Layer” contine clasele folosite la definirea interfetei utilizatorului.</w:t>
+      </w:r>
+      <w:r>
+        <w:rPr>
+          <w:rFonts w:ascii="Times New Roman" w:hAnsi="Times New Roman" w:cs="Times New Roman"/>
+          <w:sz w:val="24"/>
+          <w:szCs w:val="24"/>
+        </w:rPr>
+        <w:t xml:space="preserve"> </w:t>
+      </w:r>
+      <w:r>
+        <w:rPr>
+          <w:rFonts w:ascii="Times New Roman" w:hAnsi="Times New Roman" w:cs="Times New Roman"/>
+          <w:sz w:val="24"/>
+          <w:szCs w:val="24"/>
+        </w:rPr>
+        <w:t>Rolul său este de a evidenția informația obț</w:t>
+      </w:r>
+      <w:r>
+        <w:rPr>
+          <w:rFonts w:ascii="Times New Roman" w:hAnsi="Times New Roman" w:cs="Times New Roman"/>
+          <w:sz w:val="24"/>
+          <w:szCs w:val="24"/>
+        </w:rPr>
+        <w:t>inut</w:t>
+      </w:r>
+      <w:r>
+        <w:rPr>
+          <w:rFonts w:ascii="Times New Roman" w:hAnsi="Times New Roman" w:cs="Times New Roman"/>
+          <w:sz w:val="24"/>
+          <w:szCs w:val="24"/>
+        </w:rPr>
+        <w:t>ă prin intermediul „Data Acces Layer”</w:t>
+      </w:r>
+      <w:r>
+        <w:rPr>
+          <w:rFonts w:ascii="Times New Roman" w:hAnsi="Times New Roman" w:cs="Times New Roman"/>
+          <w:sz w:val="24"/>
+          <w:szCs w:val="24"/>
+        </w:rPr>
+        <w:t>.</w:t>
+      </w:r>
+      <w:r>
+        <w:rPr>
+          <w:rFonts w:ascii="Times New Roman" w:hAnsi="Times New Roman" w:cs="Times New Roman"/>
+          <w:sz w:val="24"/>
+          <w:szCs w:val="24"/>
+        </w:rPr>
+        <w:t xml:space="preserve"> Interfața a fost realizată cu ajutorul bibliotecii Javax.Swing utilizând plugin-ul special din Intelij, ce permite realizarea mai ușoară a unei interfețe atractive pentru utilizator și ușor de folosit.</w:t>
+      </w:r>
+    </w:p>
+    <w:p>
+      <w:pPr>
+        <w:rPr>
+          <w:rFonts w:ascii="Times New Roman" w:hAnsi="Times New Roman" w:cs="Times New Roman"/>
+          <w:sz w:val="24"/>
+          <w:szCs w:val="24"/>
+        </w:rPr>
+      </w:pPr>
+      <w:r>
+        <w:rPr>
+          <w:rFonts w:ascii="Times New Roman" w:hAnsi="Times New Roman" w:cs="Times New Roman"/>
+          <w:sz w:val="24"/>
+          <w:szCs w:val="24"/>
+        </w:rPr>
+        <w:tab/>
+        <w:t xml:space="preserve">„Business Layer” contine clasele care incapsuleaza logica aplicatiei </w:t>
+      </w:r>
+    </w:p>
+    <w:p>
+      <w:pPr>
+        <w:rPr>
+          <w:rFonts w:ascii="Times New Roman" w:hAnsi="Times New Roman" w:cs="Times New Roman"/>
+          <w:sz w:val="24"/>
+          <w:szCs w:val="24"/>
+        </w:rPr>
+      </w:pPr>
+      <w:r>
+        <w:rPr>
+          <w:rFonts w:ascii="Times New Roman" w:hAnsi="Times New Roman" w:cs="Times New Roman"/>
+          <w:sz w:val="24"/>
+          <w:szCs w:val="24"/>
+        </w:rPr>
+        <w:tab/>
+        <w:t>„Data Acces Layer” contine clasele ce contin interogarile pentru baza de date si practic in cazul de fata definesc functiile prin care programul interactioneaza cu baza de date;</w:t>
+      </w:r>
+    </w:p>
+    <w:p>
+      <w:pPr>
+        <w:rPr>
+          <w:rFonts w:ascii="Times New Roman" w:hAnsi="Times New Roman" w:cs="Times New Roman"/>
+          <w:sz w:val="24"/>
+          <w:szCs w:val="24"/>
+        </w:rPr>
+      </w:pPr>
+      <w:r>
+        <w:rPr>
+          <w:rFonts w:ascii="Times New Roman" w:hAnsi="Times New Roman" w:cs="Times New Roman"/>
+          <w:sz w:val="24"/>
+          <w:szCs w:val="24"/>
+        </w:rPr>
+        <w:tab/>
+        <w:t>In plus in cadrul acestei architecturi mai avem „Modelul” ce contine clase care modeleaza fiecare tabel in parte din baza de date cu care programul interactioneaza.</w:t>
+      </w:r>
+    </w:p>
+    <w:p>
+      <w:pPr>
+        <w:ind w:firstLine="360"/>
+        <w:rPr>
+          <w:lang w:val="en-US"/>
+        </w:rPr>
+      </w:pPr>
     </w:p>
     <w:p>
       <w:pPr>
@@ -2033,7 +2257,7 @@
           <w:lang w:val="en-US"/>
         </w:rPr>
       </w:pPr>
-      <w:bookmarkStart w:id="9" w:name="_Toc510046044"/>
+      <w:bookmarkStart w:id="9" w:name="_Toc510087993"/>
       <w:r>
         <w:rPr>
           <w:lang w:val="en-US"/>
@@ -2041,6 +2265,13 @@
         <w:t>Diagram</w:t>
       </w:r>
       <w:bookmarkEnd w:id="9"/>
+    </w:p>
+    <w:p>
+      <w:pPr>
+        <w:rPr>
+          <w:lang w:val="en-US"/>
+        </w:rPr>
+      </w:pPr>
     </w:p>
     <w:p>
       <w:pPr>
@@ -2112,6 +2343,13 @@
     </w:p>
     <w:p>
       <w:pPr>
+        <w:rPr>
+          <w:lang w:val="en-US"/>
+        </w:rPr>
+      </w:pPr>
+    </w:p>
+    <w:p>
+      <w:pPr>
         <w:pStyle w:val="Heading1"/>
         <w:numPr>
           <w:ilvl w:val="0"/>
@@ -2121,13 +2359,14 @@
           <w:lang w:val="en-US"/>
         </w:rPr>
       </w:pPr>
-      <w:bookmarkStart w:id="10" w:name="_Toc510046045"/>
+      <w:bookmarkStart w:id="10" w:name="_Toc510087994"/>
       <w:bookmarkEnd w:id="6"/>
       <w:r>
         <w:rPr>
           <w:lang w:val="en-US"/>
         </w:rPr>
-        <w:t>Class Design</w:t>
+        <w:lastRenderedPageBreak/>
+        <w:t>UML Sequence Diagrams</w:t>
       </w:r>
       <w:bookmarkEnd w:id="10"/>
     </w:p>
@@ -2140,227 +2379,20 @@
     </w:p>
     <w:p>
       <w:pPr>
-        <w:pStyle w:val="Heading2"/>
-        <w:ind w:firstLine="360"/>
         <w:rPr>
           <w:lang w:val="en-US"/>
         </w:rPr>
       </w:pPr>
-      <w:bookmarkStart w:id="11" w:name="_Toc510046046"/>
-      <w:r>
-        <w:rPr>
+      <w:r>
+        <w:rPr>
+          <w:noProof/>
           <w:lang w:val="en-US"/>
         </w:rPr>
-        <w:t>4</w:t>
-      </w:r>
-      <w:r>
-        <w:rPr>
-          <w:lang w:val="en-US"/>
-        </w:rPr>
-        <w:t>.1 Design Patterns Description</w:t>
-      </w:r>
-      <w:bookmarkEnd w:id="11"/>
-    </w:p>
-    <w:p>
-      <w:pPr>
-        <w:rPr>
-          <w:lang w:val="en-US"/>
-        </w:rPr>
-      </w:pPr>
-    </w:p>
-    <w:p>
-      <w:pPr>
-        <w:ind w:firstLine="720"/>
-        <w:rPr>
-          <w:rFonts w:ascii="Times New Roman" w:hAnsi="Times New Roman" w:cs="Times New Roman"/>
-          <w:sz w:val="24"/>
-          <w:szCs w:val="24"/>
-        </w:rPr>
-      </w:pPr>
-      <w:r>
-        <w:rPr>
-          <w:rFonts w:ascii="Times New Roman" w:hAnsi="Times New Roman" w:cs="Times New Roman"/>
-          <w:sz w:val="24"/>
-          <w:szCs w:val="24"/>
-        </w:rPr>
-        <w:t>Pentru realizarea aplicatiei am optat pentru utilizarea arhitecturii stratificate care imparte aplicatia in mai multe straturi:</w:t>
-      </w:r>
-    </w:p>
-    <w:p>
-      <w:pPr>
-        <w:rPr>
-          <w:rFonts w:ascii="Times New Roman" w:hAnsi="Times New Roman" w:cs="Times New Roman"/>
-          <w:sz w:val="24"/>
-          <w:szCs w:val="24"/>
-        </w:rPr>
-      </w:pPr>
-      <w:r>
-        <w:rPr>
-          <w:rFonts w:ascii="Times New Roman" w:hAnsi="Times New Roman" w:cs="Times New Roman"/>
-          <w:sz w:val="24"/>
-          <w:szCs w:val="24"/>
-        </w:rPr>
-        <w:tab/>
-        <w:t>„Presentation Layer” contine clasele folosite la definirea interfetei utilizatorului.</w:t>
-      </w:r>
-      <w:r>
-        <w:rPr>
-          <w:rFonts w:ascii="Times New Roman" w:hAnsi="Times New Roman" w:cs="Times New Roman"/>
-          <w:sz w:val="24"/>
-          <w:szCs w:val="24"/>
-        </w:rPr>
-        <w:t xml:space="preserve"> </w:t>
-      </w:r>
-      <w:r>
-        <w:rPr>
-          <w:rFonts w:ascii="Times New Roman" w:hAnsi="Times New Roman" w:cs="Times New Roman"/>
-          <w:sz w:val="24"/>
-          <w:szCs w:val="24"/>
-        </w:rPr>
-        <w:t>Rolul său este de a evidenția informația obț</w:t>
-      </w:r>
-      <w:r>
-        <w:rPr>
-          <w:rFonts w:ascii="Times New Roman" w:hAnsi="Times New Roman" w:cs="Times New Roman"/>
-          <w:sz w:val="24"/>
-          <w:szCs w:val="24"/>
-        </w:rPr>
-        <w:t>inut</w:t>
-      </w:r>
-      <w:r>
-        <w:rPr>
-          <w:rFonts w:ascii="Times New Roman" w:hAnsi="Times New Roman" w:cs="Times New Roman"/>
-          <w:sz w:val="24"/>
-          <w:szCs w:val="24"/>
-        </w:rPr>
-        <w:t>ă prin intermediul „Data Acces Layer”</w:t>
-      </w:r>
-      <w:r>
-        <w:rPr>
-          <w:rFonts w:ascii="Times New Roman" w:hAnsi="Times New Roman" w:cs="Times New Roman"/>
-          <w:sz w:val="24"/>
-          <w:szCs w:val="24"/>
-        </w:rPr>
-        <w:t>.</w:t>
-      </w:r>
-      <w:r>
-        <w:rPr>
-          <w:rFonts w:ascii="Times New Roman" w:hAnsi="Times New Roman" w:cs="Times New Roman"/>
-          <w:sz w:val="24"/>
-          <w:szCs w:val="24"/>
-        </w:rPr>
-        <w:t xml:space="preserve"> Interfața a fost realizată cu ajutorul bibliotecii Javax.Swing utilizând plugin-ul special din Intelij, ce permite realizarea mai ușoară a unei interfețe atractive pentru utilizator și ușor de folosit.</w:t>
-      </w:r>
-    </w:p>
-    <w:p>
-      <w:pPr>
-        <w:rPr>
-          <w:rFonts w:ascii="Times New Roman" w:hAnsi="Times New Roman" w:cs="Times New Roman"/>
-          <w:sz w:val="24"/>
-          <w:szCs w:val="24"/>
-        </w:rPr>
-      </w:pPr>
-      <w:r>
-        <w:rPr>
-          <w:rFonts w:ascii="Times New Roman" w:hAnsi="Times New Roman" w:cs="Times New Roman"/>
-          <w:sz w:val="24"/>
-          <w:szCs w:val="24"/>
-        </w:rPr>
-        <w:tab/>
-        <w:t xml:space="preserve">„Business Layer” contine clasele care incapsuleaza logica aplicatiei </w:t>
-      </w:r>
-    </w:p>
-    <w:p>
-      <w:pPr>
-        <w:rPr>
-          <w:rFonts w:ascii="Times New Roman" w:hAnsi="Times New Roman" w:cs="Times New Roman"/>
-          <w:sz w:val="24"/>
-          <w:szCs w:val="24"/>
-        </w:rPr>
-      </w:pPr>
-      <w:r>
-        <w:rPr>
-          <w:rFonts w:ascii="Times New Roman" w:hAnsi="Times New Roman" w:cs="Times New Roman"/>
-          <w:sz w:val="24"/>
-          <w:szCs w:val="24"/>
-        </w:rPr>
-        <w:tab/>
-        <w:t>„Data Acces Layer” contine clasele ce contin interogarile pentru baza de date si practic in cazul de fata definesc functiile prin care programul interactioneaza cu baza de date;</w:t>
-      </w:r>
-    </w:p>
-    <w:p>
-      <w:pPr>
-        <w:rPr>
-          <w:rFonts w:ascii="Times New Roman" w:hAnsi="Times New Roman" w:cs="Times New Roman"/>
-          <w:sz w:val="24"/>
-          <w:szCs w:val="24"/>
-        </w:rPr>
-      </w:pPr>
-      <w:r>
-        <w:rPr>
-          <w:rFonts w:ascii="Times New Roman" w:hAnsi="Times New Roman" w:cs="Times New Roman"/>
-          <w:sz w:val="24"/>
-          <w:szCs w:val="24"/>
-        </w:rPr>
-        <w:lastRenderedPageBreak/>
-        <w:tab/>
-        <w:t>In plus in cadrul acestei architecturi mai avem „Modelul” ce contine clase care modeleaza fiecare tabel in parte din baza de date cu care programul interactioneaza.</w:t>
-      </w:r>
-    </w:p>
-    <w:p>
-      <w:pPr>
-        <w:pStyle w:val="Heading2"/>
-        <w:ind w:firstLine="360"/>
-      </w:pPr>
-      <w:bookmarkStart w:id="12" w:name="_Toc510046047"/>
-      <w:r>
-        <w:t>4</w:t>
-      </w:r>
-      <w:r>
-        <w:t>.2 UML</w:t>
-      </w:r>
-      <w:r>
-        <w:t xml:space="preserve"> class diagram</w:t>
-      </w:r>
-      <w:bookmarkEnd w:id="12"/>
-    </w:p>
-    <w:p/>
-    <w:p>
-      <w:pPr>
-        <w:ind w:firstLine="360"/>
-        <w:rPr>
-          <w:rFonts w:ascii="Times New Roman" w:hAnsi="Times New Roman" w:cs="Times New Roman"/>
-          <w:sz w:val="24"/>
-          <w:szCs w:val="24"/>
-        </w:rPr>
-      </w:pPr>
-      <w:r>
-        <w:rPr>
-          <w:rFonts w:ascii="Times New Roman" w:hAnsi="Times New Roman" w:cs="Times New Roman"/>
-          <w:sz w:val="24"/>
-          <w:szCs w:val="24"/>
-        </w:rPr>
-        <w:t>In continuare este prezentata diagrama UML a pachetelor folosite in program iar mai apoi diagrama UML a fiecarui pachet in parte:</w:t>
-      </w:r>
-    </w:p>
-    <w:p>
-      <w:pPr>
-        <w:ind w:firstLine="360"/>
-        <w:rPr>
-          <w:rFonts w:ascii="Times New Roman" w:hAnsi="Times New Roman" w:cs="Times New Roman"/>
-          <w:sz w:val="24"/>
-          <w:szCs w:val="24"/>
-        </w:rPr>
-      </w:pPr>
-      <w:r>
-        <w:rPr>
-          <w:noProof/>
-        </w:rPr>
         <w:drawing>
-          <wp:inline distT="0" distB="0" distL="0" distR="0" wp14:anchorId="4169B889" wp14:editId="10AAD219">
-            <wp:extent cx="3313898" cy="4074795"/>
-            <wp:effectExtent l="0" t="0" r="1270" b="1905"/>
-            <wp:docPr id="2" name="Picture 2"/>
+          <wp:inline distT="0" distB="0" distL="0" distR="0" wp14:anchorId="4E07B0D7" wp14:editId="15F7C31E">
+            <wp:extent cx="5753100" cy="3495675"/>
+            <wp:effectExtent l="0" t="0" r="0" b="9525"/>
+            <wp:docPr id="9" name="Picture 9"/>
             <wp:cNvGraphicFramePr>
               <a:graphicFrameLocks xmlns:a="http://schemas.openxmlformats.org/drawingml/2006/main" noChangeAspect="1"/>
             </wp:cNvGraphicFramePr>
@@ -2368,23 +2400,36 @@
               <a:graphicData uri="http://schemas.openxmlformats.org/drawingml/2006/picture">
                 <pic:pic xmlns:pic="http://schemas.openxmlformats.org/drawingml/2006/picture">
                   <pic:nvPicPr>
-                    <pic:cNvPr id="1" name=""/>
-                    <pic:cNvPicPr/>
+                    <pic:cNvPr id="0" name="Picture 1"/>
+                    <pic:cNvPicPr>
+                      <a:picLocks noChangeAspect="1" noChangeArrowheads="1"/>
+                    </pic:cNvPicPr>
                   </pic:nvPicPr>
                   <pic:blipFill>
-                    <a:blip r:embed="rId7"/>
+                    <a:blip r:embed="rId7">
+                      <a:extLst>
+                        <a:ext uri="{28A0092B-C50C-407E-A947-70E740481C1C}">
+                          <a14:useLocalDpi xmlns:a14="http://schemas.microsoft.com/office/drawing/2010/main" val="0"/>
+                        </a:ext>
+                      </a:extLst>
+                    </a:blip>
+                    <a:srcRect/>
                     <a:stretch>
                       <a:fillRect/>
                     </a:stretch>
                   </pic:blipFill>
-                  <pic:spPr>
+                  <pic:spPr bwMode="auto">
                     <a:xfrm>
                       <a:off x="0" y="0"/>
-                      <a:ext cx="3344912" cy="4112931"/>
+                      <a:ext cx="5753100" cy="3495675"/>
                     </a:xfrm>
                     <a:prstGeom prst="rect">
                       <a:avLst/>
                     </a:prstGeom>
+                    <a:noFill/>
+                    <a:ln>
+                      <a:noFill/>
+                    </a:ln>
                   </pic:spPr>
                 </pic:pic>
               </a:graphicData>
@@ -2395,180 +2440,242 @@
     </w:p>
     <w:p>
       <w:pPr>
+        <w:rPr>
+          <w:lang w:val="en-US"/>
+        </w:rPr>
+      </w:pPr>
+    </w:p>
+    <w:p>
+      <w:pPr>
+        <w:rPr>
+          <w:lang w:val="en-US"/>
+        </w:rPr>
+      </w:pPr>
+    </w:p>
+    <w:p>
+      <w:pPr>
+        <w:pStyle w:val="Heading1"/>
+        <w:numPr>
+          <w:ilvl w:val="0"/>
+          <w:numId w:val="2"/>
+        </w:numPr>
+        <w:rPr>
+          <w:lang w:val="en-US"/>
+        </w:rPr>
+      </w:pPr>
+      <w:bookmarkStart w:id="11" w:name="_Toc510087995"/>
+      <w:r>
+        <w:rPr>
+          <w:lang w:val="en-US"/>
+        </w:rPr>
+        <w:t>Class Design</w:t>
+      </w:r>
+      <w:bookmarkEnd w:id="11"/>
+    </w:p>
+    <w:p>
+      <w:pPr>
+        <w:rPr>
+          <w:lang w:val="en-US"/>
+        </w:rPr>
+      </w:pPr>
+    </w:p>
+    <w:p>
+      <w:pPr>
+        <w:pStyle w:val="Heading2"/>
+        <w:numPr>
+          <w:ilvl w:val="1"/>
+          <w:numId w:val="2"/>
+        </w:numPr>
+        <w:rPr>
+          <w:lang w:val="en-US"/>
+        </w:rPr>
+      </w:pPr>
+      <w:bookmarkStart w:id="12" w:name="_Toc510087996"/>
+      <w:r>
+        <w:rPr>
+          <w:lang w:val="en-US"/>
+        </w:rPr>
+        <w:t>Design Patterns Description</w:t>
+      </w:r>
+      <w:bookmarkEnd w:id="12"/>
+    </w:p>
+    <w:p>
+      <w:pPr>
+        <w:rPr>
+          <w:lang w:val="en-US"/>
+        </w:rPr>
+      </w:pPr>
+    </w:p>
+    <w:p>
+      <w:pPr>
+        <w:widowControl w:val="0"/>
+        <w:spacing w:after="0" w:line="240" w:lineRule="auto"/>
         <w:ind w:firstLine="360"/>
-        <w:rPr>
-          <w:rFonts w:ascii="Times New Roman" w:hAnsi="Times New Roman" w:cs="Times New Roman"/>
-          <w:sz w:val="24"/>
-          <w:szCs w:val="24"/>
-        </w:rPr>
-      </w:pPr>
-    </w:p>
-    <w:p>
-      <w:pPr>
-        <w:ind w:firstLine="720"/>
-        <w:rPr>
-          <w:rFonts w:ascii="Times New Roman" w:hAnsi="Times New Roman" w:cs="Times New Roman"/>
-          <w:sz w:val="24"/>
-          <w:szCs w:val="24"/>
-        </w:rPr>
-      </w:pPr>
-      <w:r>
-        <w:rPr>
-          <w:rFonts w:ascii="Times New Roman" w:hAnsi="Times New Roman" w:cs="Times New Roman"/>
-          <w:sz w:val="24"/>
-          <w:szCs w:val="24"/>
-        </w:rPr>
-        <w:t>Proiectul fiind alcatuit din mai multe pachete vom prezenta unele dintre pachetele cele mai importante cu diagrama UML corespunzatoare.</w:t>
-      </w:r>
-    </w:p>
-    <w:p>
-      <w:pPr>
-        <w:ind w:firstLine="720"/>
-        <w:rPr>
-          <w:rFonts w:ascii="Times New Roman" w:hAnsi="Times New Roman" w:cs="Times New Roman"/>
-          <w:sz w:val="24"/>
-          <w:szCs w:val="24"/>
-        </w:rPr>
-      </w:pPr>
-    </w:p>
-    <w:p>
-      <w:pPr>
-        <w:ind w:firstLine="720"/>
-        <w:rPr>
-          <w:rFonts w:ascii="Times New Roman" w:hAnsi="Times New Roman" w:cs="Times New Roman"/>
-          <w:sz w:val="24"/>
-          <w:szCs w:val="24"/>
-        </w:rPr>
-      </w:pPr>
-    </w:p>
-    <w:p>
-      <w:pPr>
-        <w:ind w:firstLine="720"/>
-        <w:rPr>
-          <w:rFonts w:ascii="Times New Roman" w:hAnsi="Times New Roman" w:cs="Times New Roman"/>
-          <w:sz w:val="24"/>
-          <w:szCs w:val="24"/>
-        </w:rPr>
-      </w:pPr>
-    </w:p>
-    <w:p>
-      <w:pPr>
-        <w:ind w:firstLine="720"/>
-        <w:rPr>
-          <w:rFonts w:ascii="Times New Roman" w:hAnsi="Times New Roman" w:cs="Times New Roman"/>
-          <w:sz w:val="24"/>
-          <w:szCs w:val="24"/>
-        </w:rPr>
-      </w:pPr>
-    </w:p>
-    <w:p>
-      <w:pPr>
-        <w:ind w:firstLine="720"/>
-        <w:rPr>
-          <w:rFonts w:ascii="Times New Roman" w:hAnsi="Times New Roman" w:cs="Times New Roman"/>
-          <w:sz w:val="24"/>
-          <w:szCs w:val="24"/>
-        </w:rPr>
-      </w:pPr>
-    </w:p>
-    <w:p>
-      <w:pPr>
-        <w:ind w:firstLine="720"/>
-        <w:rPr>
-          <w:rFonts w:ascii="Times New Roman" w:hAnsi="Times New Roman" w:cs="Times New Roman"/>
-          <w:sz w:val="24"/>
-          <w:szCs w:val="24"/>
-        </w:rPr>
-      </w:pPr>
-    </w:p>
-    <w:p>
-      <w:pPr>
-        <w:ind w:firstLine="720"/>
-        <w:rPr>
-          <w:rFonts w:ascii="Times New Roman" w:hAnsi="Times New Roman" w:cs="Times New Roman"/>
-          <w:sz w:val="24"/>
-          <w:szCs w:val="24"/>
-        </w:rPr>
-      </w:pPr>
-    </w:p>
-    <w:p>
-      <w:pPr>
-        <w:rPr>
-          <w:rFonts w:ascii="Times New Roman" w:hAnsi="Times New Roman" w:cs="Times New Roman"/>
-          <w:sz w:val="24"/>
-          <w:szCs w:val="24"/>
-        </w:rPr>
-      </w:pPr>
-    </w:p>
-    <w:p>
-      <w:pPr>
-        <w:rPr>
-          <w:rFonts w:ascii="Times New Roman" w:hAnsi="Times New Roman" w:cs="Times New Roman"/>
-          <w:b/>
-          <w:sz w:val="24"/>
-          <w:szCs w:val="24"/>
-        </w:rPr>
-      </w:pPr>
-      <w:r>
-        <w:rPr>
-          <w:rFonts w:ascii="Times New Roman" w:hAnsi="Times New Roman" w:cs="Times New Roman"/>
-          <w:b/>
-          <w:sz w:val="24"/>
-          <w:szCs w:val="24"/>
-        </w:rPr>
+        <w:jc w:val="both"/>
+      </w:pPr>
+      <w:r>
+        <w:t xml:space="preserve">Singleton pattern: am </w:t>
+      </w:r>
+      <w:r>
+        <w:t>utilizat</w:t>
+      </w:r>
+      <w:r>
+        <w:t xml:space="preserve"> acest patern deoarece mi-a permis sa creez o singura instanta a clasei ConectareBD prin intermediul careia se realizeaza conexiunea la baza de date inainte de apelarea unei interogari.</w:t>
+      </w:r>
+    </w:p>
+    <w:p>
+      <w:pPr>
+        <w:widowControl w:val="0"/>
+        <w:spacing w:after="0" w:line="240" w:lineRule="auto"/>
+        <w:ind w:firstLine="360"/>
+        <w:jc w:val="both"/>
+      </w:pPr>
+      <w:r>
+        <w:t>Domain model pattern: pentru fiecare tabel din baza de date trebuie sa existe o clasa model echivalenta in aplicatie</w:t>
+      </w:r>
+      <w:r>
+        <w:t xml:space="preserve"> </w:t>
+      </w:r>
+      <w:r>
+        <w:t>(pentru aplicatia current pachetul care contine aceste clase este model package)</w:t>
+      </w:r>
+    </w:p>
+    <w:p>
+      <w:pPr>
+        <w:rPr>
+          <w:rFonts w:ascii="Times New Roman" w:hAnsi="Times New Roman" w:cs="Times New Roman"/>
+          <w:sz w:val="24"/>
+          <w:szCs w:val="24"/>
+        </w:rPr>
+      </w:pPr>
+      <w:r>
+        <w:rPr>
+          <w:rFonts w:ascii="Times New Roman" w:hAnsi="Times New Roman" w:cs="Times New Roman"/>
+          <w:sz w:val="24"/>
+          <w:szCs w:val="24"/>
+        </w:rPr>
+        <w:tab/>
+      </w:r>
+    </w:p>
+    <w:p>
+      <w:pPr>
+        <w:rPr>
+          <w:rFonts w:ascii="Times New Roman" w:hAnsi="Times New Roman" w:cs="Times New Roman"/>
+          <w:sz w:val="24"/>
+          <w:szCs w:val="24"/>
+        </w:rPr>
+      </w:pPr>
+    </w:p>
+    <w:p>
+      <w:pPr>
+        <w:rPr>
+          <w:rFonts w:ascii="Times New Roman" w:hAnsi="Times New Roman" w:cs="Times New Roman"/>
+          <w:sz w:val="24"/>
+          <w:szCs w:val="24"/>
+        </w:rPr>
+      </w:pPr>
+    </w:p>
+    <w:p>
+      <w:pPr>
+        <w:rPr>
+          <w:rFonts w:ascii="Times New Roman" w:hAnsi="Times New Roman" w:cs="Times New Roman"/>
+          <w:sz w:val="24"/>
+          <w:szCs w:val="24"/>
+        </w:rPr>
+      </w:pPr>
+    </w:p>
+    <w:p>
+      <w:pPr>
+        <w:rPr>
+          <w:rFonts w:ascii="Times New Roman" w:hAnsi="Times New Roman" w:cs="Times New Roman"/>
+          <w:sz w:val="24"/>
+          <w:szCs w:val="24"/>
+        </w:rPr>
+      </w:pPr>
+    </w:p>
+    <w:p>
+      <w:pPr>
+        <w:rPr>
+          <w:rFonts w:ascii="Times New Roman" w:hAnsi="Times New Roman" w:cs="Times New Roman"/>
+          <w:sz w:val="24"/>
+          <w:szCs w:val="24"/>
+        </w:rPr>
+      </w:pPr>
+    </w:p>
+    <w:p>
+      <w:pPr>
+        <w:rPr>
+          <w:rFonts w:ascii="Times New Roman" w:hAnsi="Times New Roman" w:cs="Times New Roman"/>
+          <w:sz w:val="24"/>
+          <w:szCs w:val="24"/>
+        </w:rPr>
+      </w:pPr>
+    </w:p>
+    <w:p>
+      <w:pPr>
+        <w:pStyle w:val="Heading2"/>
+        <w:ind w:firstLine="360"/>
+      </w:pPr>
+      <w:bookmarkStart w:id="13" w:name="_Toc510087997"/>
+      <w:r>
         <w:lastRenderedPageBreak/>
-        <w:t>Package BLL</w:t>
-      </w:r>
-      <w:r>
-        <w:rPr>
-          <w:rFonts w:ascii="Times New Roman" w:hAnsi="Times New Roman" w:cs="Times New Roman"/>
-          <w:b/>
-          <w:sz w:val="24"/>
-          <w:szCs w:val="24"/>
-        </w:rPr>
-        <w:t xml:space="preserve"> </w:t>
-      </w:r>
-      <w:proofErr w:type="gramStart"/>
-      <w:r>
-        <w:rPr>
-          <w:rFonts w:ascii="Times New Roman" w:hAnsi="Times New Roman" w:cs="Times New Roman"/>
-          <w:b/>
-          <w:sz w:val="24"/>
-          <w:szCs w:val="24"/>
-        </w:rPr>
-        <w:t>( Business</w:t>
-      </w:r>
-      <w:proofErr w:type="gramEnd"/>
-      <w:r>
-        <w:rPr>
-          <w:rFonts w:ascii="Times New Roman" w:hAnsi="Times New Roman" w:cs="Times New Roman"/>
-          <w:b/>
-          <w:sz w:val="24"/>
-          <w:szCs w:val="24"/>
-        </w:rPr>
-        <w:t xml:space="preserve"> Logic )</w:t>
-      </w:r>
-    </w:p>
-    <w:p>
-      <w:pPr>
-        <w:rPr>
-          <w:rFonts w:ascii="Times New Roman" w:hAnsi="Times New Roman" w:cs="Times New Roman"/>
-          <w:b/>
-          <w:sz w:val="24"/>
-          <w:szCs w:val="24"/>
-        </w:rPr>
-      </w:pPr>
-    </w:p>
-    <w:p>
+        <w:t>5</w:t>
+      </w:r>
+      <w:r>
+        <w:t>.2 UML</w:t>
+      </w:r>
+      <w:r>
+        <w:t xml:space="preserve"> class diagram</w:t>
+      </w:r>
+      <w:bookmarkEnd w:id="13"/>
+    </w:p>
+    <w:p/>
+    <w:p>
+      <w:pPr>
+        <w:ind w:firstLine="360"/>
+        <w:rPr>
+          <w:rFonts w:ascii="Times New Roman" w:hAnsi="Times New Roman" w:cs="Times New Roman"/>
+          <w:sz w:val="24"/>
+          <w:szCs w:val="24"/>
+        </w:rPr>
+      </w:pPr>
+      <w:r>
+        <w:rPr>
+          <w:rFonts w:ascii="Times New Roman" w:hAnsi="Times New Roman" w:cs="Times New Roman"/>
+          <w:sz w:val="24"/>
+          <w:szCs w:val="24"/>
+        </w:rPr>
+        <w:t>In continuare este prezentata diagrama UML a pachetelor folosite in program iar mai apoi diagrama UML a fiecarui pachet in parte:</w:t>
+      </w:r>
+    </w:p>
+    <w:p>
+      <w:pPr>
+        <w:ind w:firstLine="360"/>
+        <w:rPr>
+          <w:rFonts w:ascii="Times New Roman" w:hAnsi="Times New Roman" w:cs="Times New Roman"/>
+          <w:sz w:val="24"/>
+          <w:szCs w:val="24"/>
+        </w:rPr>
+      </w:pPr>
+    </w:p>
+    <w:p>
+      <w:pPr>
+        <w:ind w:firstLine="360"/>
+        <w:rPr>
+          <w:rFonts w:ascii="Times New Roman" w:hAnsi="Times New Roman" w:cs="Times New Roman"/>
+          <w:sz w:val="24"/>
+          <w:szCs w:val="24"/>
+        </w:rPr>
+      </w:pPr>
       <w:r>
         <w:rPr>
           <w:noProof/>
         </w:rPr>
         <w:drawing>
-          <wp:inline distT="0" distB="0" distL="0" distR="0" wp14:anchorId="5EC4C457" wp14:editId="3D919D37">
-            <wp:extent cx="5760720" cy="4153535"/>
-            <wp:effectExtent l="0" t="0" r="0" b="0"/>
-            <wp:docPr id="3" name="Picture 3"/>
+          <wp:inline distT="0" distB="0" distL="0" distR="0" wp14:anchorId="4169B889" wp14:editId="10AAD219">
+            <wp:extent cx="3313898" cy="4074795"/>
+            <wp:effectExtent l="0" t="0" r="1270" b="1905"/>
+            <wp:docPr id="2" name="Picture 2"/>
             <wp:cNvGraphicFramePr>
               <a:graphicFrameLocks xmlns:a="http://schemas.openxmlformats.org/drawingml/2006/main" noChangeAspect="1"/>
             </wp:cNvGraphicFramePr>
@@ -2588,7 +2695,7 @@
                   <pic:spPr>
                     <a:xfrm>
                       <a:off x="0" y="0"/>
-                      <a:ext cx="5760720" cy="4153535"/>
+                      <a:ext cx="3344912" cy="4112931"/>
                     </a:xfrm>
                     <a:prstGeom prst="rect">
                       <a:avLst/>
@@ -2603,6 +2710,16 @@
     </w:p>
     <w:p>
       <w:pPr>
+        <w:ind w:firstLine="360"/>
+        <w:rPr>
+          <w:rFonts w:ascii="Times New Roman" w:hAnsi="Times New Roman" w:cs="Times New Roman"/>
+          <w:sz w:val="24"/>
+          <w:szCs w:val="24"/>
+        </w:rPr>
+      </w:pPr>
+    </w:p>
+    <w:p>
+      <w:pPr>
         <w:ind w:firstLine="720"/>
         <w:rPr>
           <w:rFonts w:ascii="Times New Roman" w:hAnsi="Times New Roman" w:cs="Times New Roman"/>
@@ -2610,6 +2727,14 @@
           <w:szCs w:val="24"/>
         </w:rPr>
       </w:pPr>
+      <w:r>
+        <w:rPr>
+          <w:rFonts w:ascii="Times New Roman" w:hAnsi="Times New Roman" w:cs="Times New Roman"/>
+          <w:sz w:val="24"/>
+          <w:szCs w:val="24"/>
+        </w:rPr>
+        <w:t>Proiectul fiind alcatuit din mai multe pachete vom prezenta unele dintre pachetele cele mai importante cu diagrama UML corespunzatoare.</w:t>
+      </w:r>
     </w:p>
     <w:p>
       <w:pPr>
@@ -2620,14 +2745,85 @@
           <w:szCs w:val="24"/>
         </w:rPr>
       </w:pPr>
-      <w:r>
-        <w:rPr>
-          <w:rFonts w:ascii="Times New Roman" w:hAnsi="Times New Roman" w:cs="Times New Roman"/>
-          <w:sz w:val="24"/>
-          <w:szCs w:val="24"/>
-        </w:rPr>
-        <w:t>Acest pachet contine clasele ce verifica functiile din pachetul „Data Acces” aplicand pe ele validatorii ce spun daca interogarea pe baza de date se poate sau nu executa. Un exemplu ar fi clasa ClientBLL.</w:t>
-      </w:r>
+    </w:p>
+    <w:p>
+      <w:pPr>
+        <w:ind w:firstLine="720"/>
+        <w:rPr>
+          <w:rFonts w:ascii="Times New Roman" w:hAnsi="Times New Roman" w:cs="Times New Roman"/>
+          <w:sz w:val="24"/>
+          <w:szCs w:val="24"/>
+        </w:rPr>
+      </w:pPr>
+    </w:p>
+    <w:p>
+      <w:pPr>
+        <w:ind w:firstLine="720"/>
+        <w:rPr>
+          <w:rFonts w:ascii="Times New Roman" w:hAnsi="Times New Roman" w:cs="Times New Roman"/>
+          <w:sz w:val="24"/>
+          <w:szCs w:val="24"/>
+        </w:rPr>
+      </w:pPr>
+    </w:p>
+    <w:p>
+      <w:pPr>
+        <w:ind w:firstLine="720"/>
+        <w:rPr>
+          <w:rFonts w:ascii="Times New Roman" w:hAnsi="Times New Roman" w:cs="Times New Roman"/>
+          <w:sz w:val="24"/>
+          <w:szCs w:val="24"/>
+        </w:rPr>
+      </w:pPr>
+    </w:p>
+    <w:p>
+      <w:pPr>
+        <w:ind w:firstLine="720"/>
+        <w:rPr>
+          <w:rFonts w:ascii="Times New Roman" w:hAnsi="Times New Roman" w:cs="Times New Roman"/>
+          <w:sz w:val="24"/>
+          <w:szCs w:val="24"/>
+        </w:rPr>
+      </w:pPr>
+    </w:p>
+    <w:p>
+      <w:pPr>
+        <w:ind w:firstLine="720"/>
+        <w:rPr>
+          <w:rFonts w:ascii="Times New Roman" w:hAnsi="Times New Roman" w:cs="Times New Roman"/>
+          <w:sz w:val="24"/>
+          <w:szCs w:val="24"/>
+        </w:rPr>
+      </w:pPr>
+    </w:p>
+    <w:p>
+      <w:pPr>
+        <w:ind w:firstLine="720"/>
+        <w:rPr>
+          <w:rFonts w:ascii="Times New Roman" w:hAnsi="Times New Roman" w:cs="Times New Roman"/>
+          <w:sz w:val="24"/>
+          <w:szCs w:val="24"/>
+        </w:rPr>
+      </w:pPr>
+    </w:p>
+    <w:p>
+      <w:pPr>
+        <w:ind w:firstLine="720"/>
+        <w:rPr>
+          <w:rFonts w:ascii="Times New Roman" w:hAnsi="Times New Roman" w:cs="Times New Roman"/>
+          <w:sz w:val="24"/>
+          <w:szCs w:val="24"/>
+        </w:rPr>
+      </w:pPr>
+    </w:p>
+    <w:p>
+      <w:pPr>
+        <w:rPr>
+          <w:rFonts w:ascii="Times New Roman" w:hAnsi="Times New Roman" w:cs="Times New Roman"/>
+          <w:sz w:val="24"/>
+          <w:szCs w:val="24"/>
+        </w:rPr>
+      </w:pPr>
     </w:p>
     <w:p>
       <w:pPr>
@@ -2638,46 +2834,45 @@
           <w:szCs w:val="24"/>
         </w:rPr>
       </w:pPr>
-    </w:p>
-    <w:p>
-      <w:pPr>
+      <w:r>
         <w:rPr>
           <w:rFonts w:ascii="Times New Roman" w:hAnsi="Times New Roman" w:cs="Times New Roman"/>
           <w:b/>
           <w:sz w:val="24"/>
           <w:szCs w:val="24"/>
         </w:rPr>
-      </w:pPr>
-    </w:p>
-    <w:p>
-      <w:pPr>
+        <w:lastRenderedPageBreak/>
+        <w:t>Package BLL</w:t>
+      </w:r>
+      <w:r>
         <w:rPr>
           <w:rFonts w:ascii="Times New Roman" w:hAnsi="Times New Roman" w:cs="Times New Roman"/>
           <w:b/>
           <w:sz w:val="24"/>
           <w:szCs w:val="24"/>
         </w:rPr>
-      </w:pPr>
-    </w:p>
-    <w:p>
-      <w:pPr>
+        <w:t xml:space="preserve"> </w:t>
+      </w:r>
+      <w:proofErr w:type="gramStart"/>
+      <w:r>
         <w:rPr>
           <w:rFonts w:ascii="Times New Roman" w:hAnsi="Times New Roman" w:cs="Times New Roman"/>
           <w:b/>
           <w:sz w:val="24"/>
           <w:szCs w:val="24"/>
         </w:rPr>
-      </w:pPr>
-    </w:p>
-    <w:p>
-      <w:pPr>
+        <w:t>( Business</w:t>
+      </w:r>
+      <w:proofErr w:type="gramEnd"/>
+      <w:r>
         <w:rPr>
           <w:rFonts w:ascii="Times New Roman" w:hAnsi="Times New Roman" w:cs="Times New Roman"/>
           <w:b/>
           <w:sz w:val="24"/>
           <w:szCs w:val="24"/>
         </w:rPr>
-      </w:pPr>
+        <w:t xml:space="preserve"> Logic )</w:t>
+      </w:r>
     </w:p>
     <w:p>
       <w:pPr>
@@ -2690,109 +2885,15 @@
       </w:pPr>
     </w:p>
     <w:p>
-      <w:pPr>
-        <w:rPr>
-          <w:rFonts w:ascii="Times New Roman" w:hAnsi="Times New Roman" w:cs="Times New Roman"/>
-          <w:b/>
-          <w:sz w:val="24"/>
-          <w:szCs w:val="24"/>
-        </w:rPr>
-      </w:pPr>
-    </w:p>
-    <w:p>
-      <w:pPr>
-        <w:rPr>
-          <w:rFonts w:ascii="Times New Roman" w:hAnsi="Times New Roman" w:cs="Times New Roman"/>
-          <w:b/>
-          <w:sz w:val="24"/>
-          <w:szCs w:val="24"/>
-        </w:rPr>
-      </w:pPr>
-    </w:p>
-    <w:p>
-      <w:pPr>
-        <w:rPr>
-          <w:rFonts w:ascii="Times New Roman" w:hAnsi="Times New Roman" w:cs="Times New Roman"/>
-          <w:b/>
-          <w:sz w:val="24"/>
-          <w:szCs w:val="24"/>
-        </w:rPr>
-      </w:pPr>
-    </w:p>
-    <w:p>
-      <w:pPr>
-        <w:rPr>
-          <w:rFonts w:ascii="Times New Roman" w:hAnsi="Times New Roman" w:cs="Times New Roman"/>
-          <w:b/>
-          <w:sz w:val="24"/>
-          <w:szCs w:val="24"/>
-        </w:rPr>
-      </w:pPr>
-    </w:p>
-    <w:p>
-      <w:pPr>
-        <w:rPr>
-          <w:rFonts w:ascii="Times New Roman" w:hAnsi="Times New Roman" w:cs="Times New Roman"/>
-          <w:b/>
-          <w:sz w:val="24"/>
-          <w:szCs w:val="24"/>
-        </w:rPr>
-      </w:pPr>
-    </w:p>
-    <w:p>
-      <w:pPr>
-        <w:rPr>
-          <w:rFonts w:ascii="Times New Roman" w:hAnsi="Times New Roman" w:cs="Times New Roman"/>
-          <w:b/>
-          <w:sz w:val="24"/>
-          <w:szCs w:val="24"/>
-        </w:rPr>
-      </w:pPr>
-      <w:r>
-        <w:rPr>
-          <w:rFonts w:ascii="Times New Roman" w:hAnsi="Times New Roman" w:cs="Times New Roman"/>
-          <w:b/>
-          <w:sz w:val="24"/>
-          <w:szCs w:val="24"/>
-        </w:rPr>
-        <w:lastRenderedPageBreak/>
-        <w:t xml:space="preserve">Package </w:t>
-      </w:r>
-      <w:proofErr w:type="gramStart"/>
-      <w:r>
-        <w:rPr>
-          <w:rFonts w:ascii="Times New Roman" w:hAnsi="Times New Roman" w:cs="Times New Roman"/>
-          <w:b/>
-          <w:sz w:val="24"/>
-          <w:szCs w:val="24"/>
-        </w:rPr>
-        <w:t>bll.validators</w:t>
-      </w:r>
-      <w:proofErr w:type="gramEnd"/>
-    </w:p>
-    <w:p>
-      <w:pPr>
-        <w:rPr>
-          <w:rFonts w:ascii="Times New Roman" w:hAnsi="Times New Roman" w:cs="Times New Roman"/>
-          <w:b/>
-          <w:sz w:val="24"/>
-          <w:szCs w:val="24"/>
-        </w:rPr>
-      </w:pPr>
-    </w:p>
-    <w:p>
-      <w:pPr>
-        <w:jc w:val="center"/>
-      </w:pPr>
       <w:r>
         <w:rPr>
           <w:noProof/>
         </w:rPr>
         <w:drawing>
-          <wp:inline distT="0" distB="0" distL="0" distR="0" wp14:anchorId="08131DFB" wp14:editId="29D2C024">
-            <wp:extent cx="4905420" cy="4275479"/>
-            <wp:effectExtent l="0" t="0" r="9525" b="0"/>
-            <wp:docPr id="4" name="Picture 4"/>
+          <wp:inline distT="0" distB="0" distL="0" distR="0" wp14:anchorId="5EC4C457" wp14:editId="3D919D37">
+            <wp:extent cx="5760720" cy="4153535"/>
+            <wp:effectExtent l="0" t="0" r="0" b="0"/>
+            <wp:docPr id="3" name="Picture 3"/>
             <wp:cNvGraphicFramePr>
               <a:graphicFrameLocks xmlns:a="http://schemas.openxmlformats.org/drawingml/2006/main" noChangeAspect="1"/>
             </wp:cNvGraphicFramePr>
@@ -2812,6 +2913,230 @@
                   <pic:spPr>
                     <a:xfrm>
                       <a:off x="0" y="0"/>
+                      <a:ext cx="5760720" cy="4153535"/>
+                    </a:xfrm>
+                    <a:prstGeom prst="rect">
+                      <a:avLst/>
+                    </a:prstGeom>
+                  </pic:spPr>
+                </pic:pic>
+              </a:graphicData>
+            </a:graphic>
+          </wp:inline>
+        </w:drawing>
+      </w:r>
+    </w:p>
+    <w:p>
+      <w:pPr>
+        <w:ind w:firstLine="720"/>
+        <w:rPr>
+          <w:rFonts w:ascii="Times New Roman" w:hAnsi="Times New Roman" w:cs="Times New Roman"/>
+          <w:sz w:val="24"/>
+          <w:szCs w:val="24"/>
+        </w:rPr>
+      </w:pPr>
+    </w:p>
+    <w:p>
+      <w:pPr>
+        <w:ind w:firstLine="720"/>
+        <w:rPr>
+          <w:rFonts w:ascii="Times New Roman" w:hAnsi="Times New Roman" w:cs="Times New Roman"/>
+          <w:sz w:val="24"/>
+          <w:szCs w:val="24"/>
+        </w:rPr>
+      </w:pPr>
+      <w:r>
+        <w:rPr>
+          <w:rFonts w:ascii="Times New Roman" w:hAnsi="Times New Roman" w:cs="Times New Roman"/>
+          <w:sz w:val="24"/>
+          <w:szCs w:val="24"/>
+        </w:rPr>
+        <w:t>Acest pachet contine clasele ce verifica functiile din pachetul „Data Acces” aplicand pe ele validatorii ce spun daca interogarea pe baza de date se poate sau nu executa. Un exemplu ar fi clasa ClientBLL.</w:t>
+      </w:r>
+    </w:p>
+    <w:p>
+      <w:pPr>
+        <w:rPr>
+          <w:rFonts w:ascii="Times New Roman" w:hAnsi="Times New Roman" w:cs="Times New Roman"/>
+          <w:b/>
+          <w:sz w:val="24"/>
+          <w:szCs w:val="24"/>
+        </w:rPr>
+      </w:pPr>
+    </w:p>
+    <w:p>
+      <w:pPr>
+        <w:rPr>
+          <w:rFonts w:ascii="Times New Roman" w:hAnsi="Times New Roman" w:cs="Times New Roman"/>
+          <w:b/>
+          <w:sz w:val="24"/>
+          <w:szCs w:val="24"/>
+        </w:rPr>
+      </w:pPr>
+    </w:p>
+    <w:p>
+      <w:pPr>
+        <w:rPr>
+          <w:rFonts w:ascii="Times New Roman" w:hAnsi="Times New Roman" w:cs="Times New Roman"/>
+          <w:b/>
+          <w:sz w:val="24"/>
+          <w:szCs w:val="24"/>
+        </w:rPr>
+      </w:pPr>
+    </w:p>
+    <w:p>
+      <w:pPr>
+        <w:rPr>
+          <w:rFonts w:ascii="Times New Roman" w:hAnsi="Times New Roman" w:cs="Times New Roman"/>
+          <w:b/>
+          <w:sz w:val="24"/>
+          <w:szCs w:val="24"/>
+        </w:rPr>
+      </w:pPr>
+    </w:p>
+    <w:p>
+      <w:pPr>
+        <w:rPr>
+          <w:rFonts w:ascii="Times New Roman" w:hAnsi="Times New Roman" w:cs="Times New Roman"/>
+          <w:b/>
+          <w:sz w:val="24"/>
+          <w:szCs w:val="24"/>
+        </w:rPr>
+      </w:pPr>
+    </w:p>
+    <w:p>
+      <w:pPr>
+        <w:rPr>
+          <w:rFonts w:ascii="Times New Roman" w:hAnsi="Times New Roman" w:cs="Times New Roman"/>
+          <w:b/>
+          <w:sz w:val="24"/>
+          <w:szCs w:val="24"/>
+        </w:rPr>
+      </w:pPr>
+    </w:p>
+    <w:p>
+      <w:pPr>
+        <w:rPr>
+          <w:rFonts w:ascii="Times New Roman" w:hAnsi="Times New Roman" w:cs="Times New Roman"/>
+          <w:b/>
+          <w:sz w:val="24"/>
+          <w:szCs w:val="24"/>
+        </w:rPr>
+      </w:pPr>
+    </w:p>
+    <w:p>
+      <w:pPr>
+        <w:rPr>
+          <w:rFonts w:ascii="Times New Roman" w:hAnsi="Times New Roman" w:cs="Times New Roman"/>
+          <w:b/>
+          <w:sz w:val="24"/>
+          <w:szCs w:val="24"/>
+        </w:rPr>
+      </w:pPr>
+    </w:p>
+    <w:p>
+      <w:pPr>
+        <w:rPr>
+          <w:rFonts w:ascii="Times New Roman" w:hAnsi="Times New Roman" w:cs="Times New Roman"/>
+          <w:b/>
+          <w:sz w:val="24"/>
+          <w:szCs w:val="24"/>
+        </w:rPr>
+      </w:pPr>
+    </w:p>
+    <w:p>
+      <w:pPr>
+        <w:rPr>
+          <w:rFonts w:ascii="Times New Roman" w:hAnsi="Times New Roman" w:cs="Times New Roman"/>
+          <w:b/>
+          <w:sz w:val="24"/>
+          <w:szCs w:val="24"/>
+        </w:rPr>
+      </w:pPr>
+    </w:p>
+    <w:p>
+      <w:pPr>
+        <w:rPr>
+          <w:rFonts w:ascii="Times New Roman" w:hAnsi="Times New Roman" w:cs="Times New Roman"/>
+          <w:b/>
+          <w:sz w:val="24"/>
+          <w:szCs w:val="24"/>
+        </w:rPr>
+      </w:pPr>
+    </w:p>
+    <w:p>
+      <w:pPr>
+        <w:rPr>
+          <w:rFonts w:ascii="Times New Roman" w:hAnsi="Times New Roman" w:cs="Times New Roman"/>
+          <w:b/>
+          <w:sz w:val="24"/>
+          <w:szCs w:val="24"/>
+        </w:rPr>
+      </w:pPr>
+      <w:r>
+        <w:rPr>
+          <w:rFonts w:ascii="Times New Roman" w:hAnsi="Times New Roman" w:cs="Times New Roman"/>
+          <w:b/>
+          <w:sz w:val="24"/>
+          <w:szCs w:val="24"/>
+        </w:rPr>
+        <w:lastRenderedPageBreak/>
+        <w:t xml:space="preserve">Package </w:t>
+      </w:r>
+      <w:proofErr w:type="gramStart"/>
+      <w:r>
+        <w:rPr>
+          <w:rFonts w:ascii="Times New Roman" w:hAnsi="Times New Roman" w:cs="Times New Roman"/>
+          <w:b/>
+          <w:sz w:val="24"/>
+          <w:szCs w:val="24"/>
+        </w:rPr>
+        <w:t>bll.validators</w:t>
+      </w:r>
+      <w:proofErr w:type="gramEnd"/>
+    </w:p>
+    <w:p>
+      <w:pPr>
+        <w:rPr>
+          <w:rFonts w:ascii="Times New Roman" w:hAnsi="Times New Roman" w:cs="Times New Roman"/>
+          <w:b/>
+          <w:sz w:val="24"/>
+          <w:szCs w:val="24"/>
+        </w:rPr>
+      </w:pPr>
+    </w:p>
+    <w:p>
+      <w:pPr>
+        <w:jc w:val="center"/>
+      </w:pPr>
+      <w:r>
+        <w:rPr>
+          <w:noProof/>
+        </w:rPr>
+        <w:drawing>
+          <wp:inline distT="0" distB="0" distL="0" distR="0" wp14:anchorId="08131DFB" wp14:editId="29D2C024">
+            <wp:extent cx="4905420" cy="4275479"/>
+            <wp:effectExtent l="0" t="0" r="9525" b="0"/>
+            <wp:docPr id="4" name="Picture 4"/>
+            <wp:cNvGraphicFramePr>
+              <a:graphicFrameLocks xmlns:a="http://schemas.openxmlformats.org/drawingml/2006/main" noChangeAspect="1"/>
+            </wp:cNvGraphicFramePr>
+            <a:graphic xmlns:a="http://schemas.openxmlformats.org/drawingml/2006/main">
+              <a:graphicData uri="http://schemas.openxmlformats.org/drawingml/2006/picture">
+                <pic:pic xmlns:pic="http://schemas.openxmlformats.org/drawingml/2006/picture">
+                  <pic:nvPicPr>
+                    <pic:cNvPr id="1" name=""/>
+                    <pic:cNvPicPr/>
+                  </pic:nvPicPr>
+                  <pic:blipFill>
+                    <a:blip r:embed="rId10"/>
+                    <a:stretch>
+                      <a:fillRect/>
+                    </a:stretch>
+                  </pic:blipFill>
+                  <pic:spPr>
+                    <a:xfrm>
+                      <a:off x="0" y="0"/>
                       <a:ext cx="4930150" cy="4297033"/>
                     </a:xfrm>
                     <a:prstGeom prst="rect">
@@ -2919,7 +3244,7 @@
                     </pic:cNvPicPr>
                   </pic:nvPicPr>
                   <pic:blipFill>
-                    <a:blip r:embed="rId10">
+                    <a:blip r:embed="rId11">
                       <a:extLst>
                         <a:ext uri="{28A0092B-C50C-407E-A947-70E740481C1C}">
                           <a14:useLocalDpi xmlns:a14="http://schemas.microsoft.com/office/drawing/2010/main" val="0"/>
@@ -3036,7 +3361,7 @@
                     <pic:cNvPicPr/>
                   </pic:nvPicPr>
                   <pic:blipFill>
-                    <a:blip r:embed="rId11"/>
+                    <a:blip r:embed="rId12"/>
                     <a:stretch>
                       <a:fillRect/>
                     </a:stretch>
@@ -3232,7 +3557,7 @@
                     <pic:cNvPicPr/>
                   </pic:nvPicPr>
                   <pic:blipFill>
-                    <a:blip r:embed="rId12"/>
+                    <a:blip r:embed="rId13"/>
                     <a:stretch>
                       <a:fillRect/>
                     </a:stretch>
@@ -3297,11 +3622,11 @@
           <w:numId w:val="2"/>
         </w:numPr>
       </w:pPr>
-      <w:bookmarkStart w:id="13" w:name="_Toc510046048"/>
+      <w:bookmarkStart w:id="14" w:name="_Toc510087998"/>
       <w:r>
         <w:t>Data Model</w:t>
       </w:r>
-      <w:bookmarkEnd w:id="13"/>
+      <w:bookmarkEnd w:id="14"/>
     </w:p>
     <w:p/>
     <w:p>
@@ -3448,9 +3773,9 @@
         <w:pStyle w:val="Heading2"/>
         <w:ind w:firstLine="720"/>
       </w:pPr>
-      <w:bookmarkStart w:id="14" w:name="_Toc510046049"/>
-      <w:r>
-        <w:t>5</w:t>
+      <w:bookmarkStart w:id="15" w:name="_Toc510087999"/>
+      <w:r>
+        <w:t>6</w:t>
       </w:r>
       <w:r>
         <w:t xml:space="preserve">.1 </w:t>
@@ -3461,7 +3786,7 @@
       <w:r>
         <w:t>atabase diagram</w:t>
       </w:r>
-      <w:bookmarkEnd w:id="14"/>
+      <w:bookmarkEnd w:id="15"/>
     </w:p>
     <w:p/>
     <w:p>
@@ -3487,7 +3812,7 @@
                     </pic:cNvPicPr>
                   </pic:nvPicPr>
                   <pic:blipFill>
-                    <a:blip r:embed="rId13">
+                    <a:blip r:embed="rId14">
                       <a:extLst>
                         <a:ext uri="{28A0092B-C50C-407E-A947-70E740481C1C}">
                           <a14:useLocalDpi xmlns:a14="http://schemas.microsoft.com/office/drawing/2010/main" val="0"/>
@@ -3537,12 +3862,15 @@
           <w:numId w:val="2"/>
         </w:numPr>
       </w:pPr>
-      <w:bookmarkStart w:id="15" w:name="_Toc510046050"/>
+      <w:bookmarkStart w:id="16" w:name="_Toc510088000"/>
       <w:r>
         <w:lastRenderedPageBreak/>
-        <w:t>Bibliografie</w:t>
-      </w:r>
-      <w:bookmarkEnd w:id="15"/>
+        <w:t>Bibliogra</w:t>
+      </w:r>
+      <w:r>
+        <w:t>phy</w:t>
+      </w:r>
+      <w:bookmarkEnd w:id="16"/>
     </w:p>
     <w:p/>
     <w:p>
@@ -3558,7 +3886,7 @@
           <w:szCs w:val="24"/>
         </w:rPr>
       </w:pPr>
-      <w:hyperlink r:id="rId14" w:history="1">
+      <w:hyperlink r:id="rId15" w:history="1">
         <w:r>
           <w:rPr>
             <w:rStyle w:val="Hyperlink"/>
@@ -3584,7 +3912,7 @@
           <w:szCs w:val="24"/>
         </w:rPr>
       </w:pPr>
-      <w:hyperlink r:id="rId15" w:history="1">
+      <w:hyperlink r:id="rId16" w:history="1">
         <w:r>
           <w:rPr>
             <w:rStyle w:val="Hyperlink"/>
@@ -3633,7 +3961,7 @@
           <w:u w:val="single"/>
         </w:rPr>
       </w:pPr>
-      <w:hyperlink r:id="rId16" w:history="1">
+      <w:hyperlink r:id="rId17" w:history="1">
         <w:r>
           <w:rPr>
             <w:rStyle w:val="Hyperlink"/>
@@ -3870,6 +4198,119 @@
     </w:lvl>
   </w:abstractNum>
   <w:abstractNum w:abstractNumId="2" w15:restartNumberingAfterBreak="0">
+    <w:nsid w:val="26112142"/>
+    <w:multiLevelType w:val="hybridMultilevel"/>
+    <w:tmpl w:val="D814F1A2"/>
+    <w:lvl w:ilvl="0" w:tplc="04180001">
+      <w:start w:val="1"/>
+      <w:numFmt w:val="bullet"/>
+      <w:lvlText w:val=""/>
+      <w:lvlJc w:val="left"/>
+      <w:pPr>
+        <w:ind w:left="1446" w:hanging="360"/>
+      </w:pPr>
+      <w:rPr>
+        <w:rFonts w:ascii="Symbol" w:hAnsi="Symbol" w:hint="default"/>
+      </w:rPr>
+    </w:lvl>
+    <w:lvl w:ilvl="1" w:tplc="04180003" w:tentative="1">
+      <w:start w:val="1"/>
+      <w:numFmt w:val="bullet"/>
+      <w:lvlText w:val="o"/>
+      <w:lvlJc w:val="left"/>
+      <w:pPr>
+        <w:ind w:left="2166" w:hanging="360"/>
+      </w:pPr>
+      <w:rPr>
+        <w:rFonts w:ascii="Courier New" w:hAnsi="Courier New" w:cs="Courier New" w:hint="default"/>
+      </w:rPr>
+    </w:lvl>
+    <w:lvl w:ilvl="2" w:tplc="04180005" w:tentative="1">
+      <w:start w:val="1"/>
+      <w:numFmt w:val="bullet"/>
+      <w:lvlText w:val=""/>
+      <w:lvlJc w:val="left"/>
+      <w:pPr>
+        <w:ind w:left="2886" w:hanging="360"/>
+      </w:pPr>
+      <w:rPr>
+        <w:rFonts w:ascii="Wingdings" w:hAnsi="Wingdings" w:hint="default"/>
+      </w:rPr>
+    </w:lvl>
+    <w:lvl w:ilvl="3" w:tplc="04180001" w:tentative="1">
+      <w:start w:val="1"/>
+      <w:numFmt w:val="bullet"/>
+      <w:lvlText w:val=""/>
+      <w:lvlJc w:val="left"/>
+      <w:pPr>
+        <w:ind w:left="3606" w:hanging="360"/>
+      </w:pPr>
+      <w:rPr>
+        <w:rFonts w:ascii="Symbol" w:hAnsi="Symbol" w:hint="default"/>
+      </w:rPr>
+    </w:lvl>
+    <w:lvl w:ilvl="4" w:tplc="04180003" w:tentative="1">
+      <w:start w:val="1"/>
+      <w:numFmt w:val="bullet"/>
+      <w:lvlText w:val="o"/>
+      <w:lvlJc w:val="left"/>
+      <w:pPr>
+        <w:ind w:left="4326" w:hanging="360"/>
+      </w:pPr>
+      <w:rPr>
+        <w:rFonts w:ascii="Courier New" w:hAnsi="Courier New" w:cs="Courier New" w:hint="default"/>
+      </w:rPr>
+    </w:lvl>
+    <w:lvl w:ilvl="5" w:tplc="04180005" w:tentative="1">
+      <w:start w:val="1"/>
+      <w:numFmt w:val="bullet"/>
+      <w:lvlText w:val=""/>
+      <w:lvlJc w:val="left"/>
+      <w:pPr>
+        <w:ind w:left="5046" w:hanging="360"/>
+      </w:pPr>
+      <w:rPr>
+        <w:rFonts w:ascii="Wingdings" w:hAnsi="Wingdings" w:hint="default"/>
+      </w:rPr>
+    </w:lvl>
+    <w:lvl w:ilvl="6" w:tplc="04180001" w:tentative="1">
+      <w:start w:val="1"/>
+      <w:numFmt w:val="bullet"/>
+      <w:lvlText w:val=""/>
+      <w:lvlJc w:val="left"/>
+      <w:pPr>
+        <w:ind w:left="5766" w:hanging="360"/>
+      </w:pPr>
+      <w:rPr>
+        <w:rFonts w:ascii="Symbol" w:hAnsi="Symbol" w:hint="default"/>
+      </w:rPr>
+    </w:lvl>
+    <w:lvl w:ilvl="7" w:tplc="04180003" w:tentative="1">
+      <w:start w:val="1"/>
+      <w:numFmt w:val="bullet"/>
+      <w:lvlText w:val="o"/>
+      <w:lvlJc w:val="left"/>
+      <w:pPr>
+        <w:ind w:left="6486" w:hanging="360"/>
+      </w:pPr>
+      <w:rPr>
+        <w:rFonts w:ascii="Courier New" w:hAnsi="Courier New" w:cs="Courier New" w:hint="default"/>
+      </w:rPr>
+    </w:lvl>
+    <w:lvl w:ilvl="8" w:tplc="04180005" w:tentative="1">
+      <w:start w:val="1"/>
+      <w:numFmt w:val="bullet"/>
+      <w:lvlText w:val=""/>
+      <w:lvlJc w:val="left"/>
+      <w:pPr>
+        <w:ind w:left="7206" w:hanging="360"/>
+      </w:pPr>
+      <w:rPr>
+        <w:rFonts w:ascii="Wingdings" w:hAnsi="Wingdings" w:hint="default"/>
+      </w:rPr>
+    </w:lvl>
+  </w:abstractNum>
+  <w:abstractNum w:abstractNumId="3" w15:restartNumberingAfterBreak="0">
     <w:nsid w:val="26DF788D"/>
     <w:multiLevelType w:val="hybridMultilevel"/>
     <w:tmpl w:val="46B26ED4"/>
@@ -3958,7 +4399,7 @@
       </w:pPr>
     </w:lvl>
   </w:abstractNum>
-  <w:abstractNum w:abstractNumId="3" w15:restartNumberingAfterBreak="0">
+  <w:abstractNum w:abstractNumId="4" w15:restartNumberingAfterBreak="0">
     <w:nsid w:val="2EAC2F8E"/>
     <w:multiLevelType w:val="hybridMultilevel"/>
     <w:tmpl w:val="5D2A992A"/>
@@ -4082,7 +4523,7 @@
       </w:rPr>
     </w:lvl>
   </w:abstractNum>
-  <w:abstractNum w:abstractNumId="4" w15:restartNumberingAfterBreak="0">
+  <w:abstractNum w:abstractNumId="5" w15:restartNumberingAfterBreak="0">
     <w:nsid w:val="6B4A3AFA"/>
     <w:multiLevelType w:val="hybridMultilevel"/>
     <w:tmpl w:val="465C857C"/>
@@ -4172,7 +4613,7 @@
       </w:pPr>
     </w:lvl>
   </w:abstractNum>
-  <w:abstractNum w:abstractNumId="5" w15:restartNumberingAfterBreak="0">
+  <w:abstractNum w:abstractNumId="6" w15:restartNumberingAfterBreak="0">
     <w:nsid w:val="77D90483"/>
     <w:multiLevelType w:val="multilevel"/>
     <w:tmpl w:val="9C18ECD0"/>
@@ -4300,16 +4741,19 @@
     <w:abstractNumId w:val="1"/>
   </w:num>
   <w:num w:numId="3">
+    <w:abstractNumId w:val="4"/>
+  </w:num>
+  <w:num w:numId="4">
+    <w:abstractNumId w:val="6"/>
+  </w:num>
+  <w:num w:numId="5">
     <w:abstractNumId w:val="3"/>
   </w:num>
-  <w:num w:numId="4">
+  <w:num w:numId="6">
     <w:abstractNumId w:val="5"/>
   </w:num>
-  <w:num w:numId="5">
+  <w:num w:numId="7">
     <w:abstractNumId w:val="2"/>
-  </w:num>
-  <w:num w:numId="6">
-    <w:abstractNumId w:val="4"/>
   </w:num>
 </w:numbering>
 </file>
@@ -4758,6 +5202,7 @@
   <w:style w:type="character" w:default="1" w:styleId="DefaultParagraphFont">
     <w:name w:val="Default Paragraph Font"/>
     <w:uiPriority w:val="1"/>
+    <w:semiHidden/>
     <w:unhideWhenUsed/>
   </w:style>
   <w:style w:type="table" w:default="1" w:styleId="TableNormal">

</xml_diff>